<commit_message>
First attempt at answer
</commit_message>
<xml_diff>
--- a/The Challange.docx
+++ b/The Challange.docx
@@ -32,8 +32,6 @@
         </w:rPr>
         <w:t>Project Euler #173: Using up to one million tiles how many different "hollow" square laminae can be formed?</w:t>
       </w:r>
-      <w:bookmarkStart w:id="0" w:name="_GoBack"/>
-      <w:bookmarkEnd w:id="0"/>
     </w:p>
     <w:p>
       <w:pPr>
@@ -176,7 +174,30 @@
           <w:szCs w:val="24"/>
           <w:lang w:eastAsia="en-GB"/>
         </w:rPr>
-        <w:t>Using up to  tiles how many different square laminae can be formed?</w:t>
+        <w:t>Using up to </w:t>
+      </w:r>
+      <w:bookmarkStart w:id="0" w:name="_GoBack"/>
+      <w:r>
+        <w:rPr>
+          <w:rFonts w:ascii="Segoe UI" w:eastAsia="Times New Roman" w:hAnsi="Segoe UI" w:cs="Segoe UI"/>
+          <w:i/>
+          <w:color w:val="39424E"/>
+          <w:sz w:val="24"/>
+          <w:szCs w:val="24"/>
+          <w:lang w:eastAsia="en-GB"/>
+        </w:rPr>
+        <w:t>n</w:t>
+      </w:r>
+      <w:bookmarkEnd w:id="0"/>
+      <w:r>
+        <w:rPr>
+          <w:rFonts w:ascii="Segoe UI" w:eastAsia="Times New Roman" w:hAnsi="Segoe UI" w:cs="Segoe UI"/>
+          <w:color w:val="39424E"/>
+          <w:sz w:val="24"/>
+          <w:szCs w:val="24"/>
+          <w:lang w:eastAsia="en-GB"/>
+        </w:rPr>
+        <w:t> tiles how many different square laminae can be formed?</w:t>
       </w:r>
     </w:p>
     <w:p>
@@ -227,7 +248,28 @@
           <w:szCs w:val="24"/>
           <w:lang w:eastAsia="en-GB"/>
         </w:rPr>
-        <w:t>The only integer  is given on the first line.</w:t>
+        <w:t>The only integer </w:t>
+      </w:r>
+      <w:r>
+        <w:rPr>
+          <w:rFonts w:ascii="Segoe UI" w:eastAsia="Times New Roman" w:hAnsi="Segoe UI" w:cs="Segoe UI"/>
+          <w:i/>
+          <w:color w:val="39424E"/>
+          <w:sz w:val="24"/>
+          <w:szCs w:val="24"/>
+          <w:lang w:eastAsia="en-GB"/>
+        </w:rPr>
+        <w:t>n</w:t>
+      </w:r>
+      <w:r>
+        <w:rPr>
+          <w:rFonts w:ascii="Segoe UI" w:eastAsia="Times New Roman" w:hAnsi="Segoe UI" w:cs="Segoe UI"/>
+          <w:color w:val="39424E"/>
+          <w:sz w:val="24"/>
+          <w:szCs w:val="24"/>
+          <w:lang w:eastAsia="en-GB"/>
+        </w:rPr>
+        <w:t> is given on the first line.</w:t>
       </w:r>
     </w:p>
     <w:p>
@@ -275,6 +317,37 @@
           <w:lang w:eastAsia="en-GB"/>
         </w:rPr>
       </w:pPr>
+      <w:r>
+        <w:rPr>
+          <w:rFonts w:ascii="inherit" w:eastAsia="Times New Roman" w:hAnsi="inherit" w:cs="Segoe UI"/>
+          <w:color w:val="39424E"/>
+          <w:sz w:val="24"/>
+          <w:szCs w:val="24"/>
+          <w:lang w:eastAsia="en-GB"/>
+        </w:rPr>
+        <w:t xml:space="preserve">1 &lt;= </w:t>
+      </w:r>
+      <w:r>
+        <w:rPr>
+          <w:rFonts w:ascii="inherit" w:eastAsia="Times New Roman" w:hAnsi="inherit" w:cs="Segoe UI"/>
+          <w:i/>
+          <w:color w:val="39424E"/>
+          <w:sz w:val="24"/>
+          <w:szCs w:val="24"/>
+          <w:lang w:eastAsia="en-GB"/>
+        </w:rPr>
+        <w:t>n</w:t>
+      </w:r>
+      <w:r>
+        <w:rPr>
+          <w:rFonts w:ascii="inherit" w:eastAsia="Times New Roman" w:hAnsi="inherit" w:cs="Segoe UI"/>
+          <w:color w:val="39424E"/>
+          <w:sz w:val="24"/>
+          <w:szCs w:val="24"/>
+          <w:lang w:eastAsia="en-GB"/>
+        </w:rPr>
+        <w:t xml:space="preserve"> &lt;= 10^12</w:t>
+      </w:r>
     </w:p>
     <w:p>
       <w:pPr>
@@ -516,7 +589,89 @@
           <w:szCs w:val="24"/>
           <w:lang w:eastAsia="en-GB"/>
         </w:rPr>
-        <w:t>As written in the statement, for  tiles there are ony  different laminaes.</w:t>
+        <w:t>As written in the statement, for</w:t>
+      </w:r>
+      <w:r>
+        <w:rPr>
+          <w:rFonts w:ascii="Segoe UI" w:eastAsia="Times New Roman" w:hAnsi="Segoe UI" w:cs="Segoe UI"/>
+          <w:color w:val="39424E"/>
+          <w:sz w:val="24"/>
+          <w:szCs w:val="24"/>
+          <w:lang w:eastAsia="en-GB"/>
+        </w:rPr>
+        <w:t xml:space="preserve"> 100</w:t>
+      </w:r>
+      <w:r>
+        <w:rPr>
+          <w:rFonts w:ascii="Segoe UI" w:eastAsia="Times New Roman" w:hAnsi="Segoe UI" w:cs="Segoe UI"/>
+          <w:color w:val="39424E"/>
+          <w:sz w:val="24"/>
+          <w:szCs w:val="24"/>
+          <w:lang w:eastAsia="en-GB"/>
+        </w:rPr>
+        <w:t> tiles there are on</w:t>
+      </w:r>
+      <w:r>
+        <w:rPr>
+          <w:rFonts w:ascii="Segoe UI" w:eastAsia="Times New Roman" w:hAnsi="Segoe UI" w:cs="Segoe UI"/>
+          <w:color w:val="39424E"/>
+          <w:sz w:val="24"/>
+          <w:szCs w:val="24"/>
+          <w:lang w:eastAsia="en-GB"/>
+        </w:rPr>
+        <w:t>l</w:t>
+      </w:r>
+      <w:r>
+        <w:rPr>
+          <w:rFonts w:ascii="Segoe UI" w:eastAsia="Times New Roman" w:hAnsi="Segoe UI" w:cs="Segoe UI"/>
+          <w:color w:val="39424E"/>
+          <w:sz w:val="24"/>
+          <w:szCs w:val="24"/>
+          <w:lang w:eastAsia="en-GB"/>
+        </w:rPr>
+        <w:t>y </w:t>
+      </w:r>
+      <w:r>
+        <w:rPr>
+          <w:rFonts w:ascii="Segoe UI" w:eastAsia="Times New Roman" w:hAnsi="Segoe UI" w:cs="Segoe UI"/>
+          <w:color w:val="39424E"/>
+          <w:sz w:val="24"/>
+          <w:szCs w:val="24"/>
+          <w:lang w:eastAsia="en-GB"/>
+        </w:rPr>
+        <w:t>41</w:t>
+      </w:r>
+      <w:r>
+        <w:rPr>
+          <w:rFonts w:ascii="Segoe UI" w:eastAsia="Times New Roman" w:hAnsi="Segoe UI" w:cs="Segoe UI"/>
+          <w:color w:val="39424E"/>
+          <w:sz w:val="24"/>
+          <w:szCs w:val="24"/>
+          <w:lang w:eastAsia="en-GB"/>
+        </w:rPr>
+        <w:t xml:space="preserve"> different </w:t>
+      </w:r>
+      <w:proofErr w:type="spellStart"/>
+      <w:r>
+        <w:rPr>
+          <w:rFonts w:ascii="Segoe UI" w:eastAsia="Times New Roman" w:hAnsi="Segoe UI" w:cs="Segoe UI"/>
+          <w:color w:val="39424E"/>
+          <w:sz w:val="24"/>
+          <w:szCs w:val="24"/>
+          <w:lang w:eastAsia="en-GB"/>
+        </w:rPr>
+        <w:t>laminaes</w:t>
+      </w:r>
+      <w:proofErr w:type="spellEnd"/>
+      <w:r>
+        <w:rPr>
+          <w:rFonts w:ascii="Segoe UI" w:eastAsia="Times New Roman" w:hAnsi="Segoe UI" w:cs="Segoe UI"/>
+          <w:color w:val="39424E"/>
+          <w:sz w:val="24"/>
+          <w:szCs w:val="24"/>
+          <w:lang w:eastAsia="en-GB"/>
+        </w:rPr>
+        <w:t>.</w:t>
       </w:r>
     </w:p>
     <w:p/>

</xml_diff>